<commit_message>
finished report (from my side)
</commit_message>
<xml_diff>
--- a/FS20-Group-15-M4-Report.docx
+++ b/FS20-Group-15-M4-Report.docx
@@ -393,6 +393,7 @@
                                   <w:dataBinding w:prefixMappings="xmlns:ns0='http://schemas.microsoft.com/office/2006/coverPageProps' " w:xpath="/ns0:CoverPageProperties[1]/ns0:Abstract[1]" w:storeItemID="{55AF091B-3C7A-41E3-B477-F2FDAA23CFDA}"/>
                                   <w:text w:multiLine="1"/>
                                 </w:sdtPr>
+                                <w:sdtEndPr/>
                                 <w:sdtContent>
                                   <w:p>
                                     <w:pPr>
@@ -566,6 +567,7 @@
                             <w:dataBinding w:prefixMappings="xmlns:ns0='http://schemas.microsoft.com/office/2006/coverPageProps' " w:xpath="/ns0:CoverPageProperties[1]/ns0:Abstract[1]" w:storeItemID="{55AF091B-3C7A-41E3-B477-F2FDAA23CFDA}"/>
                             <w:text w:multiLine="1"/>
                           </w:sdtPr>
+                          <w:sdtEndPr/>
                           <w:sdtContent>
                             <w:p>
                               <w:pPr>
@@ -800,6 +802,7 @@
                                   <w:dataBinding w:prefixMappings="xmlns:ns0='http://purl.org/dc/elements/1.1/' xmlns:ns1='http://schemas.openxmlformats.org/package/2006/metadata/core-properties' " w:xpath="/ns1:coreProperties[1]/ns0:subject[1]" w:storeItemID="{6C3C8BC8-F283-45AE-878A-BAB7291924A1}"/>
                                   <w:text/>
                                 </w:sdtPr>
+                                <w:sdtEndPr/>
                                 <w:sdtContent>
                                   <w:p>
                                     <w:pPr>
@@ -911,6 +914,7 @@
                             <w:dataBinding w:prefixMappings="xmlns:ns0='http://purl.org/dc/elements/1.1/' xmlns:ns1='http://schemas.openxmlformats.org/package/2006/metadata/core-properties' " w:xpath="/ns1:coreProperties[1]/ns0:subject[1]" w:storeItemID="{6C3C8BC8-F283-45AE-878A-BAB7291924A1}"/>
                             <w:text/>
                           </w:sdtPr>
+                          <w:sdtEndPr/>
                           <w:sdtContent>
                             <w:p>
                               <w:pPr>
@@ -1051,11 +1055,6 @@
       <w:pPr>
         <w:jc w:val="both"/>
       </w:pPr>
-    </w:p>
-    <w:p>
-      <w:pPr>
-        <w:jc w:val="both"/>
-      </w:pPr>
       <w:r>
         <w:t>On</w:t>
       </w:r>
@@ -1204,11 +1203,6 @@
       <w:pPr>
         <w:jc w:val="both"/>
       </w:pPr>
-    </w:p>
-    <w:p>
-      <w:pPr>
-        <w:jc w:val="both"/>
-      </w:pPr>
       <w:r>
         <w:t>When the player that created the game (the host) clicks on “start game” all the players</w:t>
       </w:r>
@@ -1306,13 +1300,8 @@
         <w:t xml:space="preserve">as follows: </w:t>
       </w:r>
       <w:r>
-        <w:t xml:space="preserve">“choose a mystery word”, “give clues”, “give a guess” and “word reveal”. </w:t>
-      </w:r>
-    </w:p>
-    <w:p>
-      <w:pPr>
-        <w:jc w:val="both"/>
-      </w:pPr>
+        <w:t>“choose a mystery word”, “give clues”, “give a guess” and “word reveal”.</w:t>
+      </w:r>
     </w:p>
     <w:p>
       <w:pPr>
@@ -1481,11 +1470,6 @@
       <w:pPr>
         <w:jc w:val="both"/>
       </w:pPr>
-    </w:p>
-    <w:p>
-      <w:pPr>
-        <w:jc w:val="both"/>
-      </w:pPr>
       <w:r>
         <w:t xml:space="preserve">All the other players are the </w:t>
       </w:r>
@@ -1584,13 +1568,27 @@
       <w:pPr>
         <w:jc w:val="both"/>
       </w:pPr>
+      <w:r>
+        <w:t>When the card stack is empty, the game finishes and an end screen is shown. After that, the players get redirected to the lobby overview.</w:t>
+      </w:r>
     </w:p>
     <w:p>
       <w:pPr>
         <w:jc w:val="both"/>
       </w:pPr>
       <w:r>
-        <w:t>When the card stack is empty, the game finishes and an end screen is shown. After that, the players get redirected to the lobby overview.</w:t>
+        <w:t xml:space="preserve">Some remarks about our implementation: </w:t>
+      </w:r>
+      <w:r>
+        <w:t xml:space="preserve">We have decided not to implement two aspects of </w:t>
+      </w:r>
+      <w:proofErr w:type="spellStart"/>
+      <w:r>
+        <w:t>JustOne</w:t>
+      </w:r>
+      <w:proofErr w:type="spellEnd"/>
+      <w:r>
+        <w:t xml:space="preserve"> for our game:</w:t>
       </w:r>
     </w:p>
     <w:p>
@@ -1600,10 +1598,70 @@
     </w:p>
     <w:p>
       <w:pPr>
+        <w:pStyle w:val="Listenabsatz"/>
+        <w:numPr>
+          <w:ilvl w:val="0"/>
+          <w:numId w:val="10"/>
+        </w:numPr>
         <w:jc w:val="both"/>
       </w:pPr>
       <w:r>
+        <w:t>Skipping a card in phase 4: We have decided to not make this option available in order to raise the stakes for the players. If their clues are really bad, the active player doesn’t just have the option to skip the card and avoid losing two cards. We hope this to be an incentive to give good clues.</w:t>
+      </w:r>
+    </w:p>
+    <w:p>
+      <w:pPr>
+        <w:pStyle w:val="Listenabsatz"/>
+        <w:numPr>
+          <w:ilvl w:val="0"/>
+          <w:numId w:val="10"/>
+        </w:numPr>
+        <w:jc w:val="both"/>
+      </w:pPr>
+      <w:r>
         <w:lastRenderedPageBreak/>
+        <w:t>Skipping to phase 4 (from phase 2) if all clues are ‘invalid’: This feature represents an edge case, and we think that implementing that edge case would just confuse people if it ever occurred. Plus, we think it is funny, that the active player has to guess the word, with nothing to help him, we want him to be confronted by the failure of the passive players.</w:t>
+      </w:r>
+    </w:p>
+    <w:p>
+      <w:pPr>
+        <w:pStyle w:val="Listenabsatz"/>
+        <w:numPr>
+          <w:ilvl w:val="0"/>
+          <w:numId w:val="10"/>
+        </w:numPr>
+        <w:jc w:val="both"/>
+      </w:pPr>
+      <w:r>
+        <w:t>Passive players can ask the active player to choose a different number: We think this would make it too easy for people to bend the game to their will and force the mystery word chosen to be one that can be easily guessed.</w:t>
+      </w:r>
+    </w:p>
+    <w:p>
+      <w:pPr>
+        <w:pStyle w:val="Listenabsatz"/>
+        <w:numPr>
+          <w:ilvl w:val="0"/>
+          <w:numId w:val="10"/>
+        </w:numPr>
+        <w:jc w:val="both"/>
+      </w:pPr>
+      <w:r>
+        <w:t>A correctly guessed card being remove if the guess of the last round is wrong: We do not think that this feature makes any sense. All rounds are equal in their difficulty and we do not see the benefit of punishing all players if the guess of the last round is wrong</w:t>
+      </w:r>
+      <w:r>
+        <w:t>. We want the punishment to be equal for all rounds.</w:t>
+      </w:r>
+    </w:p>
+    <w:p>
+      <w:pPr>
+        <w:jc w:val="both"/>
+      </w:pPr>
+    </w:p>
+    <w:p>
+      <w:pPr>
+        <w:jc w:val="both"/>
+      </w:pPr>
+      <w:r>
         <w:t xml:space="preserve">Some Remarks about the </w:t>
       </w:r>
       <w:r>
@@ -1777,7 +1835,25 @@
         <w:jc w:val="both"/>
       </w:pPr>
       <w:r>
-        <w:t>The ReadMe of both the client and the server offer some ideas for new feature implementations. One thing that could be done is to make the game more personal and social by implementing a user profile with more information on each user and the opportunity to befriend other users.</w:t>
+        <w:t xml:space="preserve">The ReadMe of both the client and the server offer some ideas for new feature implementations. </w:t>
+      </w:r>
+      <w:r>
+        <w:t>A few things</w:t>
+      </w:r>
+      <w:r>
+        <w:t xml:space="preserve"> that could be done </w:t>
+      </w:r>
+      <w:r>
+        <w:t xml:space="preserve">are </w:t>
+      </w:r>
+      <w:r>
+        <w:t>adding</w:t>
+      </w:r>
+      <w:r>
+        <w:t xml:space="preserve"> the possibility of bots being an active player, the implementation of a spectator mode or the option for players to </w:t>
+      </w:r>
+      <w:r>
+        <w:t>provide their customized rules for a game (especially the last idea would increase the value of repeated playthroughs greatly).</w:t>
       </w:r>
     </w:p>
     <w:p>
@@ -1795,10 +1871,16 @@
     </w:p>
     <w:p>
       <w:pPr>
+        <w:jc w:val="both"/>
+      </w:pPr>
+    </w:p>
+    <w:p>
+      <w:pPr>
         <w:pStyle w:val="berschrift2"/>
         <w:jc w:val="both"/>
       </w:pPr>
       <w:r>
+        <w:lastRenderedPageBreak/>
         <w:t>Challenges</w:t>
       </w:r>
       <w:r>
@@ -1908,11 +1990,7 @@
         <w:jc w:val="both"/>
       </w:pPr>
       <w:r>
-        <w:t xml:space="preserve">This challenge was quickly overcome though. The backend team created a new class diagram that represented the system as it should be implemented. After that, the developing process corresponded roughly to how it was planned. This problem caused a short delay and could have been prevented with proper planning from the beginning. However, it taught us the value </w:t>
-      </w:r>
-      <w:r>
-        <w:lastRenderedPageBreak/>
-        <w:t>of clearly planning the design of high-level components and the systems overall structure before any code is written.</w:t>
+        <w:t>This challenge was quickly overcome though. The backend team created a new class diagram that represented the system as it should be implemented. After that, the developing process corresponded roughly to how it was planned. This problem caused a short delay and could have been prevented with proper planning from the beginning. However, it taught us the value of clearly planning the design of high-level components and the systems overall structure before any code is written.</w:t>
       </w:r>
     </w:p>
     <w:p>
@@ -2223,8 +2301,10 @@
     <w:p>
       <w:pPr>
         <w:spacing w:after="160"/>
-        <w:jc w:val="both"/>
-      </w:pPr>
+      </w:pPr>
+      <w:r>
+        <w:br w:type="page"/>
+      </w:r>
     </w:p>
     <w:p>
       <w:pPr>
@@ -2232,6 +2312,7 @@
         <w:jc w:val="both"/>
       </w:pPr>
       <w:r>
+        <w:lastRenderedPageBreak/>
         <w:t>Collaborating remotely</w:t>
       </w:r>
     </w:p>
@@ -2375,16 +2456,12 @@
       <w:pPr>
         <w:spacing w:after="160"/>
       </w:pPr>
-      <w:r>
-        <w:br w:type="page"/>
-      </w:r>
     </w:p>
     <w:p>
       <w:pPr>
         <w:pStyle w:val="berschrift2"/>
       </w:pPr>
       <w:r>
-        <w:lastRenderedPageBreak/>
         <w:t>Reflexion on Milestone 4</w:t>
       </w:r>
     </w:p>
@@ -2521,14 +2598,9 @@
           <w:numId w:val="7"/>
         </w:numPr>
         <w:jc w:val="both"/>
-        <w:rPr>
-          <w:highlight w:val="red"/>
-        </w:rPr>
-      </w:pPr>
-      <w:r>
-        <w:rPr>
-          <w:highlight w:val="red"/>
-        </w:rPr>
+      </w:pPr>
+      <w:r>
+        <w:lastRenderedPageBreak/>
         <w:t>The button is marked with a click icon</w:t>
       </w:r>
     </w:p>
@@ -2540,14 +2612,8 @@
           <w:numId w:val="7"/>
         </w:numPr>
         <w:jc w:val="both"/>
-        <w:rPr>
-          <w:highlight w:val="red"/>
-        </w:rPr>
-      </w:pPr>
-      <w:r>
-        <w:rPr>
-          <w:highlight w:val="red"/>
-        </w:rPr>
+      </w:pPr>
+      <w:r>
         <w:t>The player order has been adjusted such that the active player role changes clockwise.</w:t>
       </w:r>
     </w:p>
@@ -2559,14 +2625,8 @@
           <w:numId w:val="7"/>
         </w:numPr>
         <w:jc w:val="both"/>
-        <w:rPr>
-          <w:highlight w:val="red"/>
-        </w:rPr>
-      </w:pPr>
-      <w:r>
-        <w:rPr>
-          <w:highlight w:val="red"/>
-        </w:rPr>
+      </w:pPr>
+      <w:r>
         <w:t>Clues can be sent by pressing enter</w:t>
       </w:r>
     </w:p>
@@ -2602,9 +2662,6 @@
         <w:jc w:val="both"/>
       </w:pPr>
       <w:r>
-        <w:rPr>
-          <w:highlight w:val="red"/>
-        </w:rPr>
         <w:t>The tutorial provided by us has also been vastly improved in order to help players understand the game. We think that the interaction that is offered during the tutorial also helps the players a great deal in understanding the game flow.</w:t>
       </w:r>
     </w:p>
@@ -2632,16 +2689,12 @@
       <w:pPr>
         <w:spacing w:after="160"/>
       </w:pPr>
-      <w:r>
-        <w:br w:type="page"/>
-      </w:r>
     </w:p>
     <w:p>
       <w:pPr>
         <w:pStyle w:val="berschrift3"/>
       </w:pPr>
       <w:r>
-        <w:lastRenderedPageBreak/>
         <w:t>Refactoring and fixing bugs</w:t>
       </w:r>
     </w:p>
@@ -2650,49 +2703,40 @@
         <w:jc w:val="both"/>
       </w:pPr>
       <w:r>
-        <w:rPr>
-          <w:highlight w:val="red"/>
-        </w:rPr>
-        <w:t>Both the server and client have undergone a refactoring process. In the client, the main goal was to lower the duplicated amount of code (2. Mai: 19.7% -&gt; 21. Mai: 1.7%) and extract some parts of the “</w:t>
+        <w:t>Both the server and client have undergone a refactoring process. In the client, the main goal was to lower the duplicated amount of code (2. Mai: 19.7% -&gt; 21. Mai: 1.7%) and extract some parts of the “in</w:t>
+      </w:r>
+      <w:r>
+        <w:t xml:space="preserve"> </w:t>
+      </w:r>
+      <w:r>
+        <w:t xml:space="preserve">game” file and make separate components out of them (at the beginning of the development phase, this possibility did not cross our minds because of our non-existing experience programming in React, </w:t>
       </w:r>
       <w:proofErr w:type="spellStart"/>
       <w:r>
-        <w:rPr>
-          <w:highlight w:val="red"/>
-        </w:rPr>
-        <w:t>ingame</w:t>
+        <w:t>Javascript</w:t>
       </w:r>
       <w:proofErr w:type="spellEnd"/>
       <w:r>
-        <w:rPr>
-          <w:highlight w:val="red"/>
-        </w:rPr>
-        <w:t xml:space="preserve">” file and make separate components out of them (at the beginning of the development phase, this possibility did not cross our minds because of our non-existing experience programming in React, </w:t>
+        <w:t>, HTML and CSS).</w:t>
+      </w:r>
+      <w:r>
+        <w:t xml:space="preserve"> </w:t>
       </w:r>
       <w:proofErr w:type="spellStart"/>
       <w:r>
-        <w:rPr>
-          <w:highlight w:val="red"/>
-        </w:rPr>
-        <w:t>Javascript</w:t>
+        <w:t>SonarCloud</w:t>
       </w:r>
       <w:proofErr w:type="spellEnd"/>
       <w:r>
-        <w:rPr>
-          <w:highlight w:val="red"/>
-        </w:rPr>
-        <w:t>, HTML and CSS).</w:t>
-      </w:r>
-      <w:r>
-        <w:t xml:space="preserve"> </w:t>
-      </w:r>
-      <w:proofErr w:type="spellStart"/>
-      <w:r>
-        <w:t>SonarCloud</w:t>
-      </w:r>
-      <w:proofErr w:type="spellEnd"/>
-      <w:r>
         <w:t xml:space="preserve"> has been a great help during the refactoring process when it came to duplicated code.</w:t>
+      </w:r>
+    </w:p>
+    <w:p>
+      <w:pPr>
+        <w:jc w:val="both"/>
+      </w:pPr>
+      <w:r>
+        <w:t>The main goal of the refactoring in the server was the implementation of the state pattern. The state pattern is responsible for the timer synchronisation, made the system overall much more open for extension and the intense use of flags has also decreased tremendously. Several edge cases that have not been accounted for before, are now also taken into consideration thanks to the state pattern.</w:t>
       </w:r>
     </w:p>
     <w:p>
@@ -2824,7 +2868,11 @@
         <w:t xml:space="preserve"> since</w:t>
       </w:r>
       <w:r>
-        <w:t xml:space="preserve"> especially the unit tests are focused on catching edge case behaviour and checking that a method works in the way it was intended to. </w:t>
+        <w:t xml:space="preserve"> especially the unit tests are focused on catching edge case behaviour and checking that a method works in the way it was intended </w:t>
+      </w:r>
+      <w:r>
+        <w:lastRenderedPageBreak/>
+        <w:t xml:space="preserve">to. </w:t>
       </w:r>
       <w:r>
         <w:t>W</w:t>
@@ -2920,11 +2968,7 @@
         <w:jc w:val="both"/>
       </w:pPr>
       <w:r>
-        <w:t xml:space="preserve">The introduction of daily SCRUM meeting was one of the most important things we did. Even if they were short sometimes, they allowed us to get a quick overview of where we stand, </w:t>
-      </w:r>
-      <w:r>
-        <w:lastRenderedPageBreak/>
-        <w:t>discuss important points and ask questions. This was especially important due to us splitting into front- and backend groups.</w:t>
+        <w:t>The introduction of daily SCRUM meeting was one of the most important things we did. Even if they were short sometimes, they allowed us to get a quick overview of where we stand, discuss important points and ask questions. This was especially important due to us splitting into front- and backend groups.</w:t>
       </w:r>
     </w:p>
     <w:p>
@@ -2956,14 +3000,8 @@
     <w:p>
       <w:pPr>
         <w:pStyle w:val="berschrift3"/>
-        <w:rPr>
-          <w:highlight w:val="red"/>
-        </w:rPr>
-      </w:pPr>
-      <w:r>
-        <w:rPr>
-          <w:highlight w:val="red"/>
-        </w:rPr>
+      </w:pPr>
+      <w:r>
         <w:t>Higher level design in frontend</w:t>
       </w:r>
     </w:p>
@@ -2977,23 +3015,15 @@
       <w:r>
         <w:rPr>
           <w:rFonts w:cs="Helvetica"/>
-          <w:highlight w:val="red"/>
         </w:rPr>
-        <w:t xml:space="preserve">Designing small components that focus on one aspect and can be reused is a way of programming in React that we embraced too late. The render method of our “in game” page for example contains several components that could be extracted. We did that for a few components like a message being displayed in the beginning of each phase or the timer, however we should have done that in the beginning in order to avoid technical debt, ensure evolvability and provide understandable code. This certainly had to do with the fact that we were new to React, </w:t>
+        <w:t xml:space="preserve">Designing small components that focus on one aspect and can be reused is a way of programming in React that we embraced too late. The render method of our “in game” page for example contains several components that could be extracted. We did that for a few components like a message being displayed in the beginning of each phase or the timer, however we should have done that in the beginning in order to avoid technical debt, ensure evolvability and provide </w:t>
       </w:r>
       <w:r>
         <w:rPr>
           <w:rFonts w:cs="Helvetica"/>
-          <w:highlight w:val="red"/>
         </w:rPr>
-        <w:t>JavaScript</w:t>
-      </w:r>
-      <w:r>
-        <w:rPr>
-          <w:rFonts w:cs="Helvetica"/>
-          <w:highlight w:val="red"/>
-        </w:rPr>
-        <w:t>, HTML and CSS. We will certainly take this into consideration for future projects we work on.</w:t>
+        <w:lastRenderedPageBreak/>
+        <w:t>understandable code. This certainly had to do with the fact that we were new to React, JavaScript, HTML and CSS. We will certainly take this into consideration for future projects we work on.</w:t>
       </w:r>
     </w:p>
     <w:p>
@@ -7762,6 +7792,7 @@
             <w:tcW w:w="827" w:type="dxa"/>
             <w:tcBorders>
               <w:top w:val="single" w:sz="12" w:space="0" w:color="auto"/>
+              <w:bottom w:val="single" w:sz="12" w:space="0" w:color="auto"/>
             </w:tcBorders>
             <w:shd w:val="clear" w:color="auto" w:fill="C5E0B3" w:themeFill="accent6" w:themeFillTint="66"/>
           </w:tcPr>
@@ -7779,7 +7810,7 @@
                 <w:sz w:val="18"/>
                 <w:szCs w:val="18"/>
               </w:rPr>
-              <w:t>Done (+/-)</w:t>
+              <w:t>Done</w:t>
             </w:r>
           </w:p>
         </w:tc>
@@ -8058,24 +8089,25 @@
             <w:tcW w:w="827" w:type="dxa"/>
             <w:tcBorders>
               <w:top w:val="single" w:sz="12" w:space="0" w:color="auto"/>
-            </w:tcBorders>
-            <w:shd w:val="clear" w:color="auto" w:fill="FFE599" w:themeFill="accent4" w:themeFillTint="66"/>
-          </w:tcPr>
-          <w:p>
-            <w:pPr>
-              <w:jc w:val="both"/>
-              <w:cnfStyle w:val="000000000000" w:firstRow="0" w:lastRow="0" w:firstColumn="0" w:lastColumn="0" w:oddVBand="0" w:evenVBand="0" w:oddHBand="0" w:evenHBand="0" w:firstRowFirstColumn="0" w:firstRowLastColumn="0" w:lastRowFirstColumn="0" w:lastRowLastColumn="0"/>
-              <w:rPr>
-                <w:sz w:val="18"/>
-                <w:szCs w:val="18"/>
-              </w:rPr>
-            </w:pPr>
-            <w:r>
-              <w:rPr>
-                <w:sz w:val="18"/>
-                <w:szCs w:val="18"/>
-              </w:rPr>
-              <w:t>REST wrong</w:t>
+              <w:bottom w:val="single" w:sz="12" w:space="0" w:color="auto"/>
+            </w:tcBorders>
+            <w:shd w:val="clear" w:color="auto" w:fill="C5E0B3" w:themeFill="accent6" w:themeFillTint="66"/>
+          </w:tcPr>
+          <w:p>
+            <w:pPr>
+              <w:jc w:val="both"/>
+              <w:cnfStyle w:val="000000000000" w:firstRow="0" w:lastRow="0" w:firstColumn="0" w:lastColumn="0" w:oddVBand="0" w:evenVBand="0" w:oddHBand="0" w:evenHBand="0" w:firstRowFirstColumn="0" w:firstRowLastColumn="0" w:lastRowFirstColumn="0" w:lastRowLastColumn="0"/>
+              <w:rPr>
+                <w:sz w:val="18"/>
+                <w:szCs w:val="18"/>
+              </w:rPr>
+            </w:pPr>
+            <w:r>
+              <w:rPr>
+                <w:sz w:val="18"/>
+                <w:szCs w:val="18"/>
+              </w:rPr>
+              <w:t>Done</w:t>
             </w:r>
           </w:p>
         </w:tc>
@@ -8405,6 +8437,7 @@
             <w:tcW w:w="827" w:type="dxa"/>
             <w:tcBorders>
               <w:top w:val="single" w:sz="12" w:space="0" w:color="auto"/>
+              <w:bottom w:val="single" w:sz="12" w:space="0" w:color="auto"/>
             </w:tcBorders>
             <w:shd w:val="clear" w:color="auto" w:fill="C5E0B3" w:themeFill="accent6" w:themeFillTint="66"/>
           </w:tcPr>
@@ -8760,24 +8793,25 @@
             <w:tcW w:w="827" w:type="dxa"/>
             <w:tcBorders>
               <w:top w:val="single" w:sz="12" w:space="0" w:color="auto"/>
-            </w:tcBorders>
-            <w:shd w:val="clear" w:color="auto" w:fill="FFE599" w:themeFill="accent4" w:themeFillTint="66"/>
-          </w:tcPr>
-          <w:p>
-            <w:pPr>
-              <w:jc w:val="both"/>
-              <w:cnfStyle w:val="000000000000" w:firstRow="0" w:lastRow="0" w:firstColumn="0" w:lastColumn="0" w:oddVBand="0" w:evenVBand="0" w:oddHBand="0" w:evenHBand="0" w:firstRowFirstColumn="0" w:firstRowLastColumn="0" w:lastRowFirstColumn="0" w:lastRowLastColumn="0"/>
-              <w:rPr>
-                <w:sz w:val="18"/>
-                <w:szCs w:val="18"/>
-              </w:rPr>
-            </w:pPr>
-            <w:r>
-              <w:rPr>
-                <w:sz w:val="18"/>
-                <w:szCs w:val="18"/>
-              </w:rPr>
-              <w:t>Small bug</w:t>
+              <w:bottom w:val="single" w:sz="12" w:space="0" w:color="auto"/>
+            </w:tcBorders>
+            <w:shd w:val="clear" w:color="auto" w:fill="C5E0B3" w:themeFill="accent6" w:themeFillTint="66"/>
+          </w:tcPr>
+          <w:p>
+            <w:pPr>
+              <w:jc w:val="both"/>
+              <w:cnfStyle w:val="000000000000" w:firstRow="0" w:lastRow="0" w:firstColumn="0" w:lastColumn="0" w:oddVBand="0" w:evenVBand="0" w:oddHBand="0" w:evenHBand="0" w:firstRowFirstColumn="0" w:firstRowLastColumn="0" w:lastRowFirstColumn="0" w:lastRowLastColumn="0"/>
+              <w:rPr>
+                <w:sz w:val="18"/>
+                <w:szCs w:val="18"/>
+              </w:rPr>
+            </w:pPr>
+            <w:r>
+              <w:rPr>
+                <w:sz w:val="18"/>
+                <w:szCs w:val="18"/>
+              </w:rPr>
+              <w:t>Done</w:t>
             </w:r>
           </w:p>
         </w:tc>
@@ -10446,6 +10480,7 @@
             <w:tcW w:w="827" w:type="dxa"/>
             <w:tcBorders>
               <w:top w:val="single" w:sz="12" w:space="0" w:color="auto"/>
+              <w:bottom w:val="single" w:sz="12" w:space="0" w:color="auto"/>
             </w:tcBorders>
             <w:shd w:val="clear" w:color="auto" w:fill="C5E0B3" w:themeFill="accent6" w:themeFillTint="66"/>
           </w:tcPr>
@@ -10777,24 +10812,25 @@
             <w:tcW w:w="827" w:type="dxa"/>
             <w:tcBorders>
               <w:top w:val="single" w:sz="12" w:space="0" w:color="auto"/>
-            </w:tcBorders>
-            <w:shd w:val="clear" w:color="auto" w:fill="FF0000"/>
-          </w:tcPr>
-          <w:p>
-            <w:pPr>
-              <w:jc w:val="both"/>
-              <w:cnfStyle w:val="000000000000" w:firstRow="0" w:lastRow="0" w:firstColumn="0" w:lastColumn="0" w:oddVBand="0" w:evenVBand="0" w:oddHBand="0" w:evenHBand="0" w:firstRowFirstColumn="0" w:firstRowLastColumn="0" w:lastRowFirstColumn="0" w:lastRowLastColumn="0"/>
-              <w:rPr>
-                <w:sz w:val="18"/>
-                <w:szCs w:val="18"/>
-              </w:rPr>
-            </w:pPr>
-            <w:r>
-              <w:rPr>
-                <w:sz w:val="18"/>
-                <w:szCs w:val="18"/>
-              </w:rPr>
-              <w:t>Missing</w:t>
+              <w:bottom w:val="single" w:sz="12" w:space="0" w:color="auto"/>
+            </w:tcBorders>
+            <w:shd w:val="clear" w:color="auto" w:fill="C5E0B3" w:themeFill="accent6" w:themeFillTint="66"/>
+          </w:tcPr>
+          <w:p>
+            <w:pPr>
+              <w:jc w:val="both"/>
+              <w:cnfStyle w:val="000000000000" w:firstRow="0" w:lastRow="0" w:firstColumn="0" w:lastColumn="0" w:oddVBand="0" w:evenVBand="0" w:oddHBand="0" w:evenHBand="0" w:firstRowFirstColumn="0" w:firstRowLastColumn="0" w:lastRowFirstColumn="0" w:lastRowLastColumn="0"/>
+              <w:rPr>
+                <w:sz w:val="18"/>
+                <w:szCs w:val="18"/>
+              </w:rPr>
+            </w:pPr>
+            <w:r>
+              <w:rPr>
+                <w:sz w:val="18"/>
+                <w:szCs w:val="18"/>
+              </w:rPr>
+              <w:t>Done</w:t>
             </w:r>
           </w:p>
         </w:tc>
@@ -11145,25 +11181,25 @@
             <w:tcW w:w="827" w:type="dxa"/>
             <w:tcBorders>
               <w:top w:val="single" w:sz="12" w:space="0" w:color="auto"/>
-              <w:bottom w:val="single" w:sz="4" w:space="0" w:color="auto"/>
-            </w:tcBorders>
-            <w:shd w:val="clear" w:color="auto" w:fill="FF0000"/>
-          </w:tcPr>
-          <w:p>
-            <w:pPr>
-              <w:jc w:val="both"/>
-              <w:cnfStyle w:val="000000000000" w:firstRow="0" w:lastRow="0" w:firstColumn="0" w:lastColumn="0" w:oddVBand="0" w:evenVBand="0" w:oddHBand="0" w:evenHBand="0" w:firstRowFirstColumn="0" w:firstRowLastColumn="0" w:lastRowFirstColumn="0" w:lastRowLastColumn="0"/>
-              <w:rPr>
-                <w:sz w:val="18"/>
-                <w:szCs w:val="18"/>
-              </w:rPr>
-            </w:pPr>
-            <w:r>
-              <w:rPr>
-                <w:sz w:val="18"/>
-                <w:szCs w:val="18"/>
-              </w:rPr>
-              <w:t>Missing</w:t>
+              <w:bottom w:val="single" w:sz="12" w:space="0" w:color="auto"/>
+            </w:tcBorders>
+            <w:shd w:val="clear" w:color="auto" w:fill="C5E0B3" w:themeFill="accent6" w:themeFillTint="66"/>
+          </w:tcPr>
+          <w:p>
+            <w:pPr>
+              <w:jc w:val="both"/>
+              <w:cnfStyle w:val="000000000000" w:firstRow="0" w:lastRow="0" w:firstColumn="0" w:lastColumn="0" w:oddVBand="0" w:evenVBand="0" w:oddHBand="0" w:evenHBand="0" w:firstRowFirstColumn="0" w:firstRowLastColumn="0" w:lastRowFirstColumn="0" w:lastRowLastColumn="0"/>
+              <w:rPr>
+                <w:sz w:val="18"/>
+                <w:szCs w:val="18"/>
+              </w:rPr>
+            </w:pPr>
+            <w:r>
+              <w:rPr>
+                <w:sz w:val="18"/>
+                <w:szCs w:val="18"/>
+              </w:rPr>
+              <w:t>Done</w:t>
             </w:r>
           </w:p>
         </w:tc>
@@ -11614,7 +11650,6 @@
                 <w:sz w:val="18"/>
                 <w:szCs w:val="18"/>
               </w:rPr>
-              <w:lastRenderedPageBreak/>
               <w:t>DELETE</w:t>
             </w:r>
           </w:p>
@@ -11821,6 +11856,7 @@
           <w:sz w:val="32"/>
           <w:szCs w:val="36"/>
         </w:rPr>
+        <w:lastRenderedPageBreak/>
         <mc:AlternateContent>
           <mc:Choice Requires="wpg">
             <w:drawing>
@@ -13418,6 +13454,7 @@
         <w:docPartUnique/>
       </w:docPartObj>
     </w:sdtPr>
+    <w:sdtEndPr/>
     <w:sdtContent>
       <w:p>
         <w:pPr>
@@ -14082,95 +14119,9 @@
     </w:lvl>
   </w:abstractNum>
   <w:abstractNum w:abstractNumId="5" w15:restartNumberingAfterBreak="0">
-    <w:nsid w:val="46375C4B"/>
+    <w:nsid w:val="38670E42"/>
     <w:multiLevelType w:val="hybridMultilevel"/>
-    <w:tmpl w:val="6A42E5BC"/>
-    <w:lvl w:ilvl="0" w:tplc="0807000F">
-      <w:start w:val="1"/>
-      <w:numFmt w:val="decimal"/>
-      <w:lvlText w:val="%1."/>
-      <w:lvlJc w:val="left"/>
-      <w:pPr>
-        <w:ind w:left="360" w:hanging="360"/>
-      </w:pPr>
-    </w:lvl>
-    <w:lvl w:ilvl="1" w:tplc="08070019" w:tentative="1">
-      <w:start w:val="1"/>
-      <w:numFmt w:val="lowerLetter"/>
-      <w:lvlText w:val="%2."/>
-      <w:lvlJc w:val="left"/>
-      <w:pPr>
-        <w:ind w:left="1080" w:hanging="360"/>
-      </w:pPr>
-    </w:lvl>
-    <w:lvl w:ilvl="2" w:tplc="0807001B" w:tentative="1">
-      <w:start w:val="1"/>
-      <w:numFmt w:val="lowerRoman"/>
-      <w:lvlText w:val="%3."/>
-      <w:lvlJc w:val="right"/>
-      <w:pPr>
-        <w:ind w:left="1800" w:hanging="180"/>
-      </w:pPr>
-    </w:lvl>
-    <w:lvl w:ilvl="3" w:tplc="0807000F" w:tentative="1">
-      <w:start w:val="1"/>
-      <w:numFmt w:val="decimal"/>
-      <w:lvlText w:val="%4."/>
-      <w:lvlJc w:val="left"/>
-      <w:pPr>
-        <w:ind w:left="2520" w:hanging="360"/>
-      </w:pPr>
-    </w:lvl>
-    <w:lvl w:ilvl="4" w:tplc="08070019" w:tentative="1">
-      <w:start w:val="1"/>
-      <w:numFmt w:val="lowerLetter"/>
-      <w:lvlText w:val="%5."/>
-      <w:lvlJc w:val="left"/>
-      <w:pPr>
-        <w:ind w:left="3240" w:hanging="360"/>
-      </w:pPr>
-    </w:lvl>
-    <w:lvl w:ilvl="5" w:tplc="0807001B" w:tentative="1">
-      <w:start w:val="1"/>
-      <w:numFmt w:val="lowerRoman"/>
-      <w:lvlText w:val="%6."/>
-      <w:lvlJc w:val="right"/>
-      <w:pPr>
-        <w:ind w:left="3960" w:hanging="180"/>
-      </w:pPr>
-    </w:lvl>
-    <w:lvl w:ilvl="6" w:tplc="0807000F" w:tentative="1">
-      <w:start w:val="1"/>
-      <w:numFmt w:val="decimal"/>
-      <w:lvlText w:val="%7."/>
-      <w:lvlJc w:val="left"/>
-      <w:pPr>
-        <w:ind w:left="4680" w:hanging="360"/>
-      </w:pPr>
-    </w:lvl>
-    <w:lvl w:ilvl="7" w:tplc="08070019" w:tentative="1">
-      <w:start w:val="1"/>
-      <w:numFmt w:val="lowerLetter"/>
-      <w:lvlText w:val="%8."/>
-      <w:lvlJc w:val="left"/>
-      <w:pPr>
-        <w:ind w:left="5400" w:hanging="360"/>
-      </w:pPr>
-    </w:lvl>
-    <w:lvl w:ilvl="8" w:tplc="0807001B" w:tentative="1">
-      <w:start w:val="1"/>
-      <w:numFmt w:val="lowerRoman"/>
-      <w:lvlText w:val="%9."/>
-      <w:lvlJc w:val="right"/>
-      <w:pPr>
-        <w:ind w:left="6120" w:hanging="180"/>
-      </w:pPr>
-    </w:lvl>
-  </w:abstractNum>
-  <w:abstractNum w:abstractNumId="6" w15:restartNumberingAfterBreak="0">
-    <w:nsid w:val="5D677FF9"/>
-    <w:multiLevelType w:val="hybridMultilevel"/>
-    <w:tmpl w:val="804A0F58"/>
+    <w:tmpl w:val="68ECA21C"/>
     <w:lvl w:ilvl="0" w:tplc="04070001">
       <w:start w:val="1"/>
       <w:numFmt w:val="bullet"/>
@@ -14280,10 +14231,96 @@
       </w:rPr>
     </w:lvl>
   </w:abstractNum>
+  <w:abstractNum w:abstractNumId="6" w15:restartNumberingAfterBreak="0">
+    <w:nsid w:val="46375C4B"/>
+    <w:multiLevelType w:val="hybridMultilevel"/>
+    <w:tmpl w:val="6A42E5BC"/>
+    <w:lvl w:ilvl="0" w:tplc="0807000F">
+      <w:start w:val="1"/>
+      <w:numFmt w:val="decimal"/>
+      <w:lvlText w:val="%1."/>
+      <w:lvlJc w:val="left"/>
+      <w:pPr>
+        <w:ind w:left="360" w:hanging="360"/>
+      </w:pPr>
+    </w:lvl>
+    <w:lvl w:ilvl="1" w:tplc="08070019" w:tentative="1">
+      <w:start w:val="1"/>
+      <w:numFmt w:val="lowerLetter"/>
+      <w:lvlText w:val="%2."/>
+      <w:lvlJc w:val="left"/>
+      <w:pPr>
+        <w:ind w:left="1080" w:hanging="360"/>
+      </w:pPr>
+    </w:lvl>
+    <w:lvl w:ilvl="2" w:tplc="0807001B" w:tentative="1">
+      <w:start w:val="1"/>
+      <w:numFmt w:val="lowerRoman"/>
+      <w:lvlText w:val="%3."/>
+      <w:lvlJc w:val="right"/>
+      <w:pPr>
+        <w:ind w:left="1800" w:hanging="180"/>
+      </w:pPr>
+    </w:lvl>
+    <w:lvl w:ilvl="3" w:tplc="0807000F" w:tentative="1">
+      <w:start w:val="1"/>
+      <w:numFmt w:val="decimal"/>
+      <w:lvlText w:val="%4."/>
+      <w:lvlJc w:val="left"/>
+      <w:pPr>
+        <w:ind w:left="2520" w:hanging="360"/>
+      </w:pPr>
+    </w:lvl>
+    <w:lvl w:ilvl="4" w:tplc="08070019" w:tentative="1">
+      <w:start w:val="1"/>
+      <w:numFmt w:val="lowerLetter"/>
+      <w:lvlText w:val="%5."/>
+      <w:lvlJc w:val="left"/>
+      <w:pPr>
+        <w:ind w:left="3240" w:hanging="360"/>
+      </w:pPr>
+    </w:lvl>
+    <w:lvl w:ilvl="5" w:tplc="0807001B" w:tentative="1">
+      <w:start w:val="1"/>
+      <w:numFmt w:val="lowerRoman"/>
+      <w:lvlText w:val="%6."/>
+      <w:lvlJc w:val="right"/>
+      <w:pPr>
+        <w:ind w:left="3960" w:hanging="180"/>
+      </w:pPr>
+    </w:lvl>
+    <w:lvl w:ilvl="6" w:tplc="0807000F" w:tentative="1">
+      <w:start w:val="1"/>
+      <w:numFmt w:val="decimal"/>
+      <w:lvlText w:val="%7."/>
+      <w:lvlJc w:val="left"/>
+      <w:pPr>
+        <w:ind w:left="4680" w:hanging="360"/>
+      </w:pPr>
+    </w:lvl>
+    <w:lvl w:ilvl="7" w:tplc="08070019" w:tentative="1">
+      <w:start w:val="1"/>
+      <w:numFmt w:val="lowerLetter"/>
+      <w:lvlText w:val="%8."/>
+      <w:lvlJc w:val="left"/>
+      <w:pPr>
+        <w:ind w:left="5400" w:hanging="360"/>
+      </w:pPr>
+    </w:lvl>
+    <w:lvl w:ilvl="8" w:tplc="0807001B" w:tentative="1">
+      <w:start w:val="1"/>
+      <w:numFmt w:val="lowerRoman"/>
+      <w:lvlText w:val="%9."/>
+      <w:lvlJc w:val="right"/>
+      <w:pPr>
+        <w:ind w:left="6120" w:hanging="180"/>
+      </w:pPr>
+    </w:lvl>
+  </w:abstractNum>
   <w:abstractNum w:abstractNumId="7" w15:restartNumberingAfterBreak="0">
-    <w:nsid w:val="7B5B2C18"/>
+    <w:nsid w:val="5D677FF9"/>
     <w:multiLevelType w:val="hybridMultilevel"/>
-    <w:tmpl w:val="82F0BD14"/>
+    <w:tmpl w:val="804A0F58"/>
     <w:lvl w:ilvl="0" w:tplc="04070001">
       <w:start w:val="1"/>
       <w:numFmt w:val="bullet"/>
@@ -14394,6 +14431,119 @@
     </w:lvl>
   </w:abstractNum>
   <w:abstractNum w:abstractNumId="8" w15:restartNumberingAfterBreak="0">
+    <w:nsid w:val="7B5B2C18"/>
+    <w:multiLevelType w:val="hybridMultilevel"/>
+    <w:tmpl w:val="82F0BD14"/>
+    <w:lvl w:ilvl="0" w:tplc="04070001">
+      <w:start w:val="1"/>
+      <w:numFmt w:val="bullet"/>
+      <w:lvlText w:val=""/>
+      <w:lvlJc w:val="left"/>
+      <w:pPr>
+        <w:ind w:left="720" w:hanging="360"/>
+      </w:pPr>
+      <w:rPr>
+        <w:rFonts w:ascii="Symbol" w:hAnsi="Symbol" w:hint="default"/>
+      </w:rPr>
+    </w:lvl>
+    <w:lvl w:ilvl="1" w:tplc="04070003" w:tentative="1">
+      <w:start w:val="1"/>
+      <w:numFmt w:val="bullet"/>
+      <w:lvlText w:val="o"/>
+      <w:lvlJc w:val="left"/>
+      <w:pPr>
+        <w:ind w:left="1440" w:hanging="360"/>
+      </w:pPr>
+      <w:rPr>
+        <w:rFonts w:ascii="Courier New" w:hAnsi="Courier New" w:cs="Courier New" w:hint="default"/>
+      </w:rPr>
+    </w:lvl>
+    <w:lvl w:ilvl="2" w:tplc="04070005" w:tentative="1">
+      <w:start w:val="1"/>
+      <w:numFmt w:val="bullet"/>
+      <w:lvlText w:val=""/>
+      <w:lvlJc w:val="left"/>
+      <w:pPr>
+        <w:ind w:left="2160" w:hanging="360"/>
+      </w:pPr>
+      <w:rPr>
+        <w:rFonts w:ascii="Wingdings" w:hAnsi="Wingdings" w:hint="default"/>
+      </w:rPr>
+    </w:lvl>
+    <w:lvl w:ilvl="3" w:tplc="04070001" w:tentative="1">
+      <w:start w:val="1"/>
+      <w:numFmt w:val="bullet"/>
+      <w:lvlText w:val=""/>
+      <w:lvlJc w:val="left"/>
+      <w:pPr>
+        <w:ind w:left="2880" w:hanging="360"/>
+      </w:pPr>
+      <w:rPr>
+        <w:rFonts w:ascii="Symbol" w:hAnsi="Symbol" w:hint="default"/>
+      </w:rPr>
+    </w:lvl>
+    <w:lvl w:ilvl="4" w:tplc="04070003" w:tentative="1">
+      <w:start w:val="1"/>
+      <w:numFmt w:val="bullet"/>
+      <w:lvlText w:val="o"/>
+      <w:lvlJc w:val="left"/>
+      <w:pPr>
+        <w:ind w:left="3600" w:hanging="360"/>
+      </w:pPr>
+      <w:rPr>
+        <w:rFonts w:ascii="Courier New" w:hAnsi="Courier New" w:cs="Courier New" w:hint="default"/>
+      </w:rPr>
+    </w:lvl>
+    <w:lvl w:ilvl="5" w:tplc="04070005" w:tentative="1">
+      <w:start w:val="1"/>
+      <w:numFmt w:val="bullet"/>
+      <w:lvlText w:val=""/>
+      <w:lvlJc w:val="left"/>
+      <w:pPr>
+        <w:ind w:left="4320" w:hanging="360"/>
+      </w:pPr>
+      <w:rPr>
+        <w:rFonts w:ascii="Wingdings" w:hAnsi="Wingdings" w:hint="default"/>
+      </w:rPr>
+    </w:lvl>
+    <w:lvl w:ilvl="6" w:tplc="04070001" w:tentative="1">
+      <w:start w:val="1"/>
+      <w:numFmt w:val="bullet"/>
+      <w:lvlText w:val=""/>
+      <w:lvlJc w:val="left"/>
+      <w:pPr>
+        <w:ind w:left="5040" w:hanging="360"/>
+      </w:pPr>
+      <w:rPr>
+        <w:rFonts w:ascii="Symbol" w:hAnsi="Symbol" w:hint="default"/>
+      </w:rPr>
+    </w:lvl>
+    <w:lvl w:ilvl="7" w:tplc="04070003" w:tentative="1">
+      <w:start w:val="1"/>
+      <w:numFmt w:val="bullet"/>
+      <w:lvlText w:val="o"/>
+      <w:lvlJc w:val="left"/>
+      <w:pPr>
+        <w:ind w:left="5760" w:hanging="360"/>
+      </w:pPr>
+      <w:rPr>
+        <w:rFonts w:ascii="Courier New" w:hAnsi="Courier New" w:cs="Courier New" w:hint="default"/>
+      </w:rPr>
+    </w:lvl>
+    <w:lvl w:ilvl="8" w:tplc="04070005" w:tentative="1">
+      <w:start w:val="1"/>
+      <w:numFmt w:val="bullet"/>
+      <w:lvlText w:val=""/>
+      <w:lvlJc w:val="left"/>
+      <w:pPr>
+        <w:ind w:left="6480" w:hanging="360"/>
+      </w:pPr>
+      <w:rPr>
+        <w:rFonts w:ascii="Wingdings" w:hAnsi="Wingdings" w:hint="default"/>
+      </w:rPr>
+    </w:lvl>
+  </w:abstractNum>
+  <w:abstractNum w:abstractNumId="9" w15:restartNumberingAfterBreak="0">
     <w:nsid w:val="7D6C5C4B"/>
     <w:multiLevelType w:val="multilevel"/>
     <w:tmpl w:val="F17CC202"/>
@@ -14543,7 +14693,7 @@
     </w:lvl>
   </w:abstractNum>
   <w:num w:numId="1">
-    <w:abstractNumId w:val="5"/>
+    <w:abstractNumId w:val="6"/>
   </w:num>
   <w:num w:numId="2">
     <w:abstractNumId w:val="4"/>
@@ -14555,7 +14705,7 @@
     <w:abstractNumId w:val="2"/>
   </w:num>
   <w:num w:numId="5">
-    <w:abstractNumId w:val="8"/>
+    <w:abstractNumId w:val="9"/>
   </w:num>
   <w:num w:numId="6">
     <w:abstractNumId w:val="3"/>
@@ -14564,10 +14714,13 @@
     <w:abstractNumId w:val="0"/>
   </w:num>
   <w:num w:numId="8">
+    <w:abstractNumId w:val="8"/>
+  </w:num>
+  <w:num w:numId="9">
     <w:abstractNumId w:val="7"/>
   </w:num>
-  <w:num w:numId="9">
-    <w:abstractNumId w:val="6"/>
+  <w:num w:numId="10">
+    <w:abstractNumId w:val="5"/>
   </w:num>
 </w:numbering>
 </file>

</xml_diff>